<commit_message>
Moving stylesheet.css to css/
</commit_message>
<xml_diff>
--- a/module2-solution/README.docx
+++ b/module2-solution/README.docx
@@ -92,8 +92,19 @@
         </w:rPr>
       </w:pPr>
       <w:r>
-        <w:t>MAY use the simple responsive framework we developed in Lecture 24 as a starting point for this assignment.</w:t>
+        <w:t>MAY use the simple responsive framework we developed in Lecture 24 as a starting point for this assignmen</w:t>
       </w:r>
+      <w:r>
+        <w:t>t (no other CSS or JS frameworks)</w:t>
+      </w:r>
+    </w:p>
+    <w:p>
+      <w:pPr>
+        <w:rPr>
+          <w:b/>
+          <w:bCs/>
+        </w:rPr>
+      </w:pPr>
     </w:p>
     <w:sectPr>
       <w:pgSz w:w="12240" w:h="15840"/>

</xml_diff>